<commit_message>
adding assignment 3 docx
</commit_message>
<xml_diff>
--- a/Week2/CS361 - Assignment 2 Template.docx
+++ b/Week2/CS361 - Assignment 2 Template.docx
@@ -71,6 +71,15 @@
           <w:szCs w:val="20"/>
         </w:rPr>
       </w:pPr>
+    </w:p>
+    <w:p>
+      <w:pPr>
+        <w:pStyle w:val="Title"/>
+        <w:ind w:left="0"/>
+      </w:pPr>
+      <w:r>
+        <w:t>Brian Dy</w:t>
+      </w:r>
     </w:p>
     <w:p>
       <w:pPr>
@@ -337,6 +346,7 @@
                 <w:color w:val="000000"/>
                 <w:sz w:val="24"/>
                 <w:szCs w:val="24"/>
+                <w:highlight w:val="yellow"/>
               </w:rPr>
               <w:t>Solariscalls01</w:t>
             </w:r>
@@ -412,6 +422,7 @@
                 <w:color w:val="000000"/>
                 <w:sz w:val="24"/>
                 <w:szCs w:val="24"/>
+                <w:highlight w:val="yellow"/>
               </w:rPr>
               <w:drawing>
                 <wp:inline distT="0" distB="0" distL="0" distR="0" wp14:anchorId="6BC7F030" wp14:editId="70564038">
@@ -493,6 +504,8 @@
             </w:pPr>
           </w:p>
         </w:tc>
+        <w:bookmarkStart w:id="0" w:name="_GoBack"/>
+        <w:bookmarkEnd w:id="0"/>
       </w:tr>
     </w:tbl>
     <w:p>
@@ -521,7 +534,6 @@
         <w:ind w:hanging="298"/>
       </w:pPr>
       <w:r>
-        <w:lastRenderedPageBreak/>
         <w:t>Spike: Task Management Systems</w:t>
       </w:r>
     </w:p>
@@ -1517,7 +1529,25 @@
           <w:szCs w:val="24"/>
           <w:highlight w:val="yellow"/>
         </w:rPr>
-        <w:t>Evaluation</w:t>
+        <w:t xml:space="preserve">Pretty much my go-to when it comes to creating task so I am somewhat familiar with this task management system. </w:t>
+      </w:r>
+      <w:r>
+        <w:rPr>
+          <w:i/>
+          <w:sz w:val="24"/>
+          <w:szCs w:val="24"/>
+          <w:highlight w:val="yellow"/>
+        </w:rPr>
+        <w:t xml:space="preserve">The reason why I like it is because of its overall ease of use. Everything is simply labeled and they have templates that you can use to perform whatever task you need. </w:t>
+      </w:r>
+      <w:r>
+        <w:rPr>
+          <w:i/>
+          <w:sz w:val="24"/>
+          <w:szCs w:val="24"/>
+          <w:highlight w:val="yellow"/>
+        </w:rPr>
+        <w:t xml:space="preserve">There are YouTube tutorials for how to use this as well as documentation and help tabs to help users get started. They have also implemented their own AI bot assistance to help. </w:t>
       </w:r>
     </w:p>
     <w:p>
@@ -1602,7 +1632,36 @@
           <w:szCs w:val="24"/>
           <w:highlight w:val="yellow"/>
         </w:rPr>
-        <w:t>Evaluation</w:t>
+        <w:t xml:space="preserve">After get a chance to play around with the </w:t>
+      </w:r>
+      <w:proofErr w:type="spellStart"/>
+      <w:r>
+        <w:rPr>
+          <w:i/>
+          <w:sz w:val="24"/>
+          <w:szCs w:val="24"/>
+          <w:highlight w:val="yellow"/>
+        </w:rPr>
+        <w:t>webapp</w:t>
+      </w:r>
+      <w:proofErr w:type="spellEnd"/>
+      <w:r>
+        <w:rPr>
+          <w:i/>
+          <w:sz w:val="24"/>
+          <w:szCs w:val="24"/>
+          <w:highlight w:val="yellow"/>
+        </w:rPr>
+        <w:t xml:space="preserve">, its actually pretty intuitive to use as well. Adding task is as simple as “add task” and the buttons are well in view and easy to find and navigate the website. I did try out their “write with AI” but it doesn’t appear to be working properly. </w:t>
+      </w:r>
+      <w:r>
+        <w:rPr>
+          <w:i/>
+          <w:sz w:val="24"/>
+          <w:szCs w:val="24"/>
+          <w:highlight w:val="yellow"/>
+        </w:rPr>
+        <w:t xml:space="preserve">They have a pretty notable help page that can help a new user with navigating how to use many of the features on their app. </w:t>
       </w:r>
     </w:p>
     <w:p>
@@ -1645,6 +1704,7 @@
         </w:rPr>
         <w:t xml:space="preserve">Name of system 3: </w:t>
       </w:r>
+      <w:proofErr w:type="spellStart"/>
       <w:r>
         <w:rPr>
           <w:i/>
@@ -1654,8 +1714,7 @@
         </w:rPr>
         <w:t>AirTable</w:t>
       </w:r>
-      <w:bookmarkStart w:id="0" w:name="_GoBack"/>
-      <w:bookmarkEnd w:id="0"/>
+      <w:proofErr w:type="spellEnd"/>
     </w:p>
     <w:p>
       <w:pPr>
@@ -1684,12 +1743,52 @@
       </w:r>
       <w:r>
         <w:rPr>
-          <w:i/>
-          <w:sz w:val="24"/>
-          <w:szCs w:val="24"/>
-          <w:highlight w:val="yellow"/>
-        </w:rPr>
-        <w:t>Evaluation</w:t>
+          <w:sz w:val="24"/>
+          <w:szCs w:val="24"/>
+          <w:highlight w:val="yellow"/>
+        </w:rPr>
+        <w:t>Also new to using this web app. It seemed pretty easy to use and navigate. It was nice to play around with some of the features and neat thing is they have the Agile Workflow Template. Decided to go ahead and paly around with that</w:t>
+      </w:r>
+      <w:r>
+        <w:rPr>
+          <w:sz w:val="24"/>
+          <w:szCs w:val="24"/>
+          <w:highlight w:val="yellow"/>
+        </w:rPr>
+        <w:t xml:space="preserve"> to see what a typical workflow would look like for someone who would use this particular system. </w:t>
+      </w:r>
+      <w:r>
+        <w:rPr>
+          <w:sz w:val="24"/>
+          <w:szCs w:val="24"/>
+          <w:highlight w:val="yellow"/>
+        </w:rPr>
+        <w:t xml:space="preserve">Nice feature to also be able to import / export Microsoft Excel spreadsheets. </w:t>
+      </w:r>
+      <w:r>
+        <w:rPr>
+          <w:sz w:val="24"/>
+          <w:szCs w:val="24"/>
+          <w:highlight w:val="yellow"/>
+        </w:rPr>
+        <w:t xml:space="preserve">Their help / tutorial feature is nice in that everything is animated so its easy to follow </w:t>
+      </w:r>
+      <w:r>
+        <w:rPr>
+          <w:sz w:val="24"/>
+          <w:szCs w:val="24"/>
+          <w:highlight w:val="yellow"/>
+        </w:rPr>
+        <w:lastRenderedPageBreak/>
+        <w:t xml:space="preserve">along. </w:t>
+      </w:r>
+      <w:r>
+        <w:rPr>
+          <w:sz w:val="24"/>
+          <w:szCs w:val="24"/>
+          <w:highlight w:val="yellow"/>
+        </w:rPr>
+        <w:t xml:space="preserve"> </w:t>
       </w:r>
     </w:p>
     <w:p>
@@ -1803,7 +1902,7 @@
           <w:szCs w:val="24"/>
           <w:highlight w:val="yellow"/>
         </w:rPr>
-        <w:t>Name</w:t>
+        <w:t xml:space="preserve">Notion </w:t>
       </w:r>
     </w:p>
     <w:p>
@@ -1838,7 +1937,7 @@
           <w:szCs w:val="24"/>
           <w:highlight w:val="yellow"/>
         </w:rPr>
-        <w:t>Evaluation</w:t>
+        <w:t xml:space="preserve">Runs well in my opinion. Haven’t noticed any particular lag and everything appears to run as expected. I have used this before so I have some experience, but there have been some instances of not logging in properly. Example, if I get logged out and have to relog back in, the app sometimes “hangs” after submitting log-in credentials. Requires a restart and usually works fine by then. </w:t>
       </w:r>
     </w:p>
     <w:p>
@@ -1881,15 +1980,17 @@
         </w:rPr>
         <w:t xml:space="preserve">Name of system 2: </w:t>
       </w:r>
-      <w:r>
-        <w:rPr>
-          <w:i/>
-          <w:sz w:val="24"/>
-          <w:szCs w:val="24"/>
-          <w:highlight w:val="yellow"/>
-        </w:rPr>
-        <w:t>Name</w:t>
-      </w:r>
+      <w:proofErr w:type="spellStart"/>
+      <w:r>
+        <w:rPr>
+          <w:i/>
+          <w:sz w:val="24"/>
+          <w:szCs w:val="24"/>
+          <w:highlight w:val="yellow"/>
+        </w:rPr>
+        <w:t>ClickUp</w:t>
+      </w:r>
+      <w:proofErr w:type="spellEnd"/>
     </w:p>
     <w:p>
       <w:pPr>
@@ -1923,7 +2024,43 @@
           <w:szCs w:val="24"/>
           <w:highlight w:val="yellow"/>
         </w:rPr>
-        <w:t>Evaluation</w:t>
+        <w:t xml:space="preserve">No issues so far after using it. Appears to be responsive and does not show any significant lag so far. </w:t>
+      </w:r>
+      <w:r>
+        <w:rPr>
+          <w:i/>
+          <w:sz w:val="24"/>
+          <w:szCs w:val="24"/>
+          <w:highlight w:val="yellow"/>
+        </w:rPr>
+        <w:t xml:space="preserve">Adding tasks and going through the various templates loads fine with no </w:t>
+      </w:r>
+      <w:proofErr w:type="spellStart"/>
+      <w:r>
+        <w:rPr>
+          <w:i/>
+          <w:sz w:val="24"/>
+          <w:szCs w:val="24"/>
+          <w:highlight w:val="yellow"/>
+        </w:rPr>
+        <w:t>hangups</w:t>
+      </w:r>
+      <w:proofErr w:type="spellEnd"/>
+      <w:r>
+        <w:rPr>
+          <w:i/>
+          <w:sz w:val="24"/>
+          <w:szCs w:val="24"/>
+          <w:highlight w:val="yellow"/>
+        </w:rPr>
+        <w:t>.</w:t>
+      </w:r>
+      <w:r>
+        <w:rPr>
+          <w:b/>
+          <w:bCs/>
+        </w:rPr>
+        <w:t xml:space="preserve"> </w:t>
       </w:r>
     </w:p>
     <w:p>
@@ -1966,15 +2103,17 @@
         </w:rPr>
         <w:t xml:space="preserve">Name of system 3: </w:t>
       </w:r>
-      <w:r>
-        <w:rPr>
-          <w:i/>
-          <w:sz w:val="24"/>
-          <w:szCs w:val="24"/>
-          <w:highlight w:val="yellow"/>
-        </w:rPr>
-        <w:t>Name</w:t>
-      </w:r>
+      <w:proofErr w:type="spellStart"/>
+      <w:r>
+        <w:rPr>
+          <w:i/>
+          <w:sz w:val="24"/>
+          <w:szCs w:val="24"/>
+          <w:highlight w:val="yellow"/>
+        </w:rPr>
+        <w:t>AirTable</w:t>
+      </w:r>
+      <w:proofErr w:type="spellEnd"/>
     </w:p>
     <w:p>
       <w:pPr>
@@ -2008,7 +2147,16 @@
           <w:szCs w:val="24"/>
           <w:highlight w:val="yellow"/>
         </w:rPr>
-        <w:t>Evaluation</w:t>
+        <w:t xml:space="preserve">Everything seems to run fast and responsive. </w:t>
+      </w:r>
+      <w:r>
+        <w:rPr>
+          <w:i/>
+          <w:sz w:val="24"/>
+          <w:szCs w:val="24"/>
+          <w:highlight w:val="yellow"/>
+        </w:rPr>
+        <w:t xml:space="preserve">Going through the various templates and features responds well and fairly easy to use and understand. </w:t>
       </w:r>
     </w:p>
     <w:p>
@@ -2103,7 +2251,7 @@
           <w:szCs w:val="24"/>
           <w:highlight w:val="yellow"/>
         </w:rPr>
-        <w:t>Name</w:t>
+        <w:t>Notion</w:t>
       </w:r>
     </w:p>
     <w:p>
@@ -2138,7 +2286,27 @@
           <w:szCs w:val="24"/>
           <w:highlight w:val="yellow"/>
         </w:rPr>
-        <w:t>Evaluation</w:t>
+        <w:t xml:space="preserve">Notion has various “pages” that can be created and is a nice feature to be able to add various templates to whatever page. Example where one page can have a calendar, other page can have a To-Do’s list, </w:t>
+      </w:r>
+      <w:proofErr w:type="spellStart"/>
+      <w:r>
+        <w:rPr>
+          <w:i/>
+          <w:sz w:val="24"/>
+          <w:szCs w:val="24"/>
+          <w:highlight w:val="yellow"/>
+        </w:rPr>
+        <w:t>etc</w:t>
+      </w:r>
+      <w:proofErr w:type="spellEnd"/>
+      <w:r>
+        <w:rPr>
+          <w:i/>
+          <w:sz w:val="24"/>
+          <w:szCs w:val="24"/>
+          <w:highlight w:val="yellow"/>
+        </w:rPr>
+        <w:t xml:space="preserve">… They have templates that match whatever it is you’re trying to create i.e., Sales Wiki, Job Board, CRM tracker. </w:t>
       </w:r>
     </w:p>
     <w:p>
@@ -2180,15 +2348,17 @@
         </w:rPr>
         <w:t xml:space="preserve">Name of system 2: </w:t>
       </w:r>
-      <w:r>
-        <w:rPr>
-          <w:i/>
-          <w:sz w:val="24"/>
-          <w:szCs w:val="24"/>
-          <w:highlight w:val="yellow"/>
-        </w:rPr>
-        <w:t>Name</w:t>
-      </w:r>
+      <w:proofErr w:type="spellStart"/>
+      <w:r>
+        <w:rPr>
+          <w:i/>
+          <w:sz w:val="24"/>
+          <w:szCs w:val="24"/>
+          <w:highlight w:val="yellow"/>
+        </w:rPr>
+        <w:t>ClickUp</w:t>
+      </w:r>
+      <w:proofErr w:type="spellEnd"/>
     </w:p>
     <w:p>
       <w:pPr>
@@ -2206,23 +2376,38 @@
         <w:rPr>
           <w:b/>
           <w:bCs/>
-        </w:rPr>
-      </w:pPr>
-      <w:r>
-        <w:rPr>
-          <w:b/>
-          <w:bCs/>
-        </w:rPr>
-        <w:t xml:space="preserve">Evaluation of system 2 (2+ sentences): </w:t>
-      </w:r>
-      <w:r>
-        <w:rPr>
-          <w:i/>
-          <w:sz w:val="24"/>
-          <w:szCs w:val="24"/>
-          <w:highlight w:val="yellow"/>
-        </w:rPr>
-        <w:t>Evaluation</w:t>
+          <w:highlight w:val="yellow"/>
+        </w:rPr>
+      </w:pPr>
+      <w:r>
+        <w:rPr>
+          <w:b/>
+          <w:bCs/>
+        </w:rPr>
+        <w:t>Evaluation of system 2 (2+ sentences):</w:t>
+      </w:r>
+      <w:r>
+        <w:rPr>
+          <w:b/>
+          <w:bCs/>
+        </w:rPr>
+        <w:t xml:space="preserve"> </w:t>
+      </w:r>
+      <w:r>
+        <w:rPr>
+          <w:b/>
+          <w:bCs/>
+          <w:highlight w:val="yellow"/>
+        </w:rPr>
+        <w:t xml:space="preserve">The layout reminds me of G-Mail setup, but with less of the email and more of the task management. It has a nice feature that implements its own inbox system so that whoever uses this can just stay within this web app and doesn’t have to click outside to access mail accounts. </w:t>
+      </w:r>
+      <w:r>
+        <w:rPr>
+          <w:b/>
+          <w:bCs/>
+          <w:highlight w:val="yellow"/>
+        </w:rPr>
+        <w:t>They have a cool feature “Dashboard” that can add various tasks/ cards to this dashboard. Makes it very easy to collaborate with people who have this shared dashboard</w:t>
       </w:r>
     </w:p>
     <w:p>
@@ -2264,15 +2449,17 @@
         </w:rPr>
         <w:t xml:space="preserve">Name of system 3: </w:t>
       </w:r>
-      <w:r>
-        <w:rPr>
-          <w:i/>
-          <w:sz w:val="24"/>
-          <w:szCs w:val="24"/>
-          <w:highlight w:val="yellow"/>
-        </w:rPr>
-        <w:t>Name</w:t>
-      </w:r>
+      <w:proofErr w:type="spellStart"/>
+      <w:r>
+        <w:rPr>
+          <w:i/>
+          <w:sz w:val="24"/>
+          <w:szCs w:val="24"/>
+          <w:highlight w:val="yellow"/>
+        </w:rPr>
+        <w:t>AirTable</w:t>
+      </w:r>
+      <w:proofErr w:type="spellEnd"/>
     </w:p>
     <w:p>
       <w:pPr>
@@ -2290,6 +2477,7 @@
         <w:rPr>
           <w:b/>
           <w:bCs/>
+          <w:highlight w:val="yellow"/>
         </w:rPr>
       </w:pPr>
       <w:r>
@@ -2301,12 +2489,45 @@
       </w:r>
       <w:r>
         <w:rPr>
-          <w:i/>
-          <w:sz w:val="24"/>
-          <w:szCs w:val="24"/>
-          <w:highlight w:val="yellow"/>
-        </w:rPr>
-        <w:t>Evaluation</w:t>
+          <w:b/>
+          <w:bCs/>
+          <w:highlight w:val="yellow"/>
+        </w:rPr>
+        <w:t>Looks like it has the basic features (free account) that anyone can use to mostly get started. It was kind of hard to</w:t>
+      </w:r>
+      <w:r>
+        <w:rPr>
+          <w:b/>
+          <w:bCs/>
+        </w:rPr>
+        <w:t xml:space="preserve"> </w:t>
+      </w:r>
+      <w:r>
+        <w:rPr>
+          <w:b/>
+          <w:bCs/>
+          <w:highlight w:val="yellow"/>
+        </w:rPr>
+        <w:lastRenderedPageBreak/>
+        <w:t xml:space="preserve">navigate the page as it wasn’t as intuitive as I thought it was. It does appear that the free version has limited access to things you can possibly do compared to Notion or </w:t>
+      </w:r>
+      <w:proofErr w:type="spellStart"/>
+      <w:r>
+        <w:rPr>
+          <w:b/>
+          <w:bCs/>
+          <w:highlight w:val="yellow"/>
+        </w:rPr>
+        <w:t>ClickUp</w:t>
+      </w:r>
+      <w:proofErr w:type="spellEnd"/>
+      <w:r>
+        <w:rPr>
+          <w:b/>
+          <w:bCs/>
+          <w:highlight w:val="yellow"/>
+        </w:rPr>
+        <w:t>.</w:t>
       </w:r>
     </w:p>
     <w:p>
@@ -2417,7 +2638,7 @@
           <w:szCs w:val="24"/>
           <w:highlight w:val="yellow"/>
         </w:rPr>
-        <w:t>Name</w:t>
+        <w:t>Notion</w:t>
       </w:r>
     </w:p>
     <w:p>
@@ -2452,7 +2673,7 @@
           <w:szCs w:val="24"/>
           <w:highlight w:val="yellow"/>
         </w:rPr>
-        <w:t>Evaluation</w:t>
+        <w:t xml:space="preserve">So far this has been the one that I’ve been using for my own personal benefit. Granted, I do absolutely nothing with related to task and use Notion solely for keeping track of patient orders and write notes for myself. Never really played around with the other features that Notion is likely used/ known for. </w:t>
       </w:r>
     </w:p>
     <w:p>
@@ -2494,15 +2715,17 @@
         </w:rPr>
         <w:t xml:space="preserve">Name of system 2: </w:t>
       </w:r>
-      <w:r>
-        <w:rPr>
-          <w:i/>
-          <w:sz w:val="24"/>
-          <w:szCs w:val="24"/>
-          <w:highlight w:val="yellow"/>
-        </w:rPr>
-        <w:t>Name</w:t>
-      </w:r>
+      <w:proofErr w:type="spellStart"/>
+      <w:r>
+        <w:rPr>
+          <w:i/>
+          <w:sz w:val="24"/>
+          <w:szCs w:val="24"/>
+          <w:highlight w:val="yellow"/>
+        </w:rPr>
+        <w:t>ClickUp</w:t>
+      </w:r>
+      <w:proofErr w:type="spellEnd"/>
     </w:p>
     <w:p>
       <w:pPr>
@@ -2536,7 +2759,67 @@
           <w:szCs w:val="24"/>
           <w:highlight w:val="yellow"/>
         </w:rPr>
-        <w:t>Evaluation</w:t>
+        <w:t xml:space="preserve">After having a chance to play around with </w:t>
+      </w:r>
+      <w:proofErr w:type="spellStart"/>
+      <w:r>
+        <w:rPr>
+          <w:i/>
+          <w:sz w:val="24"/>
+          <w:szCs w:val="24"/>
+          <w:highlight w:val="yellow"/>
+        </w:rPr>
+        <w:t>ClickUp</w:t>
+      </w:r>
+      <w:proofErr w:type="spellEnd"/>
+      <w:r>
+        <w:rPr>
+          <w:i/>
+          <w:sz w:val="24"/>
+          <w:szCs w:val="24"/>
+          <w:highlight w:val="yellow"/>
+        </w:rPr>
+        <w:t xml:space="preserve">, I honestly might switch from Notion to using this. Doing a simple comparison between Notion and </w:t>
+      </w:r>
+      <w:proofErr w:type="spellStart"/>
+      <w:r>
+        <w:rPr>
+          <w:i/>
+          <w:sz w:val="24"/>
+          <w:szCs w:val="24"/>
+          <w:highlight w:val="yellow"/>
+        </w:rPr>
+        <w:t>ClickUp</w:t>
+      </w:r>
+      <w:proofErr w:type="spellEnd"/>
+      <w:r>
+        <w:rPr>
+          <w:i/>
+          <w:sz w:val="24"/>
+          <w:szCs w:val="24"/>
+          <w:highlight w:val="yellow"/>
+        </w:rPr>
+        <w:t xml:space="preserve"> via Google search, it appears that most people do prefer to use </w:t>
+      </w:r>
+      <w:proofErr w:type="spellStart"/>
+      <w:r>
+        <w:rPr>
+          <w:i/>
+          <w:sz w:val="24"/>
+          <w:szCs w:val="24"/>
+          <w:highlight w:val="yellow"/>
+        </w:rPr>
+        <w:t>ClickUp</w:t>
+      </w:r>
+      <w:proofErr w:type="spellEnd"/>
+      <w:r>
+        <w:rPr>
+          <w:i/>
+          <w:sz w:val="24"/>
+          <w:szCs w:val="24"/>
+          <w:highlight w:val="yellow"/>
+        </w:rPr>
+        <w:t xml:space="preserve">. Only reason why I’m hesitant to switch is because of my familiarity with Notion. Again, I only use it for the BASIC features of just keeping simple notes and unless I plan on doing more task related activities, ill likely continue to use Notion for the near future. </w:t>
       </w:r>
     </w:p>
     <w:p>
@@ -2579,15 +2862,17 @@
         </w:rPr>
         <w:t xml:space="preserve">Name of system 3: </w:t>
       </w:r>
-      <w:r>
-        <w:rPr>
-          <w:i/>
-          <w:sz w:val="24"/>
-          <w:szCs w:val="24"/>
-          <w:highlight w:val="yellow"/>
-        </w:rPr>
-        <w:t>Name</w:t>
-      </w:r>
+      <w:proofErr w:type="spellStart"/>
+      <w:r>
+        <w:rPr>
+          <w:i/>
+          <w:sz w:val="24"/>
+          <w:szCs w:val="24"/>
+          <w:highlight w:val="yellow"/>
+        </w:rPr>
+        <w:t>AirTable</w:t>
+      </w:r>
+      <w:proofErr w:type="spellEnd"/>
     </w:p>
     <w:p>
       <w:pPr>
@@ -2614,14 +2899,114 @@
         </w:rPr>
         <w:t xml:space="preserve">Evaluation of system 2’s relevance popularity (2+ sentences): </w:t>
       </w:r>
-      <w:r>
-        <w:rPr>
-          <w:i/>
-          <w:sz w:val="24"/>
-          <w:szCs w:val="24"/>
-          <w:highlight w:val="yellow"/>
-        </w:rPr>
-        <w:t>Evaluation</w:t>
+      <w:proofErr w:type="gramStart"/>
+      <w:r>
+        <w:rPr>
+          <w:i/>
+          <w:sz w:val="24"/>
+          <w:szCs w:val="24"/>
+          <w:highlight w:val="yellow"/>
+        </w:rPr>
+        <w:t>Personally</w:t>
+      </w:r>
+      <w:proofErr w:type="gramEnd"/>
+      <w:r>
+        <w:rPr>
+          <w:i/>
+          <w:sz w:val="24"/>
+          <w:szCs w:val="24"/>
+          <w:highlight w:val="yellow"/>
+        </w:rPr>
+        <w:t xml:space="preserve"> didn’t like using </w:t>
+      </w:r>
+      <w:proofErr w:type="spellStart"/>
+      <w:r>
+        <w:rPr>
+          <w:i/>
+          <w:sz w:val="24"/>
+          <w:szCs w:val="24"/>
+          <w:highlight w:val="yellow"/>
+        </w:rPr>
+        <w:t>AirTable</w:t>
+      </w:r>
+      <w:proofErr w:type="spellEnd"/>
+      <w:r>
+        <w:rPr>
+          <w:i/>
+          <w:sz w:val="24"/>
+          <w:szCs w:val="24"/>
+          <w:highlight w:val="yellow"/>
+        </w:rPr>
+        <w:t xml:space="preserve">. Compared to </w:t>
+      </w:r>
+      <w:proofErr w:type="spellStart"/>
+      <w:r>
+        <w:rPr>
+          <w:i/>
+          <w:sz w:val="24"/>
+          <w:szCs w:val="24"/>
+          <w:highlight w:val="yellow"/>
+        </w:rPr>
+        <w:t>ClickUp</w:t>
+      </w:r>
+      <w:proofErr w:type="spellEnd"/>
+      <w:r>
+        <w:rPr>
+          <w:i/>
+          <w:sz w:val="24"/>
+          <w:szCs w:val="24"/>
+          <w:highlight w:val="yellow"/>
+        </w:rPr>
+        <w:t xml:space="preserve"> or Notion, it’s a little harder to navigate and get an understand of what you want to do. </w:t>
+      </w:r>
+      <w:r>
+        <w:rPr>
+          <w:i/>
+          <w:sz w:val="24"/>
+          <w:szCs w:val="24"/>
+          <w:highlight w:val="yellow"/>
+        </w:rPr>
+        <w:t xml:space="preserve">The Dashboard feature in </w:t>
+      </w:r>
+      <w:proofErr w:type="spellStart"/>
+      <w:r>
+        <w:rPr>
+          <w:i/>
+          <w:sz w:val="24"/>
+          <w:szCs w:val="24"/>
+          <w:highlight w:val="yellow"/>
+        </w:rPr>
+        <w:t>AirTable</w:t>
+      </w:r>
+      <w:proofErr w:type="spellEnd"/>
+      <w:r>
+        <w:rPr>
+          <w:i/>
+          <w:sz w:val="24"/>
+          <w:szCs w:val="24"/>
+          <w:highlight w:val="yellow"/>
+        </w:rPr>
+        <w:t xml:space="preserve"> appears limited compared to Dashboard in </w:t>
+      </w:r>
+      <w:proofErr w:type="spellStart"/>
+      <w:r>
+        <w:rPr>
+          <w:i/>
+          <w:sz w:val="24"/>
+          <w:szCs w:val="24"/>
+          <w:highlight w:val="yellow"/>
+        </w:rPr>
+        <w:t>ClickUp</w:t>
+      </w:r>
+      <w:proofErr w:type="spellEnd"/>
+      <w:r>
+        <w:rPr>
+          <w:i/>
+          <w:sz w:val="24"/>
+          <w:szCs w:val="24"/>
+          <w:highlight w:val="yellow"/>
+        </w:rPr>
+        <w:t xml:space="preserve">. </w:t>
       </w:r>
     </w:p>
     <w:p>
@@ -2750,7 +3135,7 @@
           <w:szCs w:val="24"/>
           <w:highlight w:val="yellow"/>
         </w:rPr>
-        <w:t>Name</w:t>
+        <w:t>Notion</w:t>
       </w:r>
     </w:p>
     <w:p>
@@ -2785,7 +3170,7 @@
           <w:szCs w:val="24"/>
           <w:highlight w:val="yellow"/>
         </w:rPr>
-        <w:t>Rank</w:t>
+        <w:t>2</w:t>
       </w:r>
     </w:p>
     <w:p>
@@ -2820,7 +3205,7 @@
           <w:szCs w:val="24"/>
           <w:highlight w:val="yellow"/>
         </w:rPr>
-        <w:t>Rank</w:t>
+        <w:t>2</w:t>
       </w:r>
     </w:p>
     <w:p>
@@ -2855,7 +3240,7 @@
           <w:szCs w:val="24"/>
           <w:highlight w:val="yellow"/>
         </w:rPr>
-        <w:t>Rank</w:t>
+        <w:t>2</w:t>
       </w:r>
     </w:p>
     <w:p>
@@ -2890,7 +3275,7 @@
           <w:szCs w:val="24"/>
           <w:highlight w:val="yellow"/>
         </w:rPr>
-        <w:t>Rank</w:t>
+        <w:t>2</w:t>
       </w:r>
     </w:p>
     <w:p>
@@ -2933,15 +3318,17 @@
         </w:rPr>
         <w:t xml:space="preserve">System 2 name: </w:t>
       </w:r>
-      <w:r>
-        <w:rPr>
-          <w:i/>
-          <w:sz w:val="24"/>
-          <w:szCs w:val="24"/>
-          <w:highlight w:val="yellow"/>
-        </w:rPr>
-        <w:t>Name</w:t>
-      </w:r>
+      <w:proofErr w:type="spellStart"/>
+      <w:r>
+        <w:rPr>
+          <w:i/>
+          <w:sz w:val="24"/>
+          <w:szCs w:val="24"/>
+          <w:highlight w:val="yellow"/>
+        </w:rPr>
+        <w:t>ClickUp</w:t>
+      </w:r>
+      <w:proofErr w:type="spellEnd"/>
     </w:p>
     <w:p>
       <w:pPr>
@@ -2975,7 +3362,7 @@
           <w:szCs w:val="24"/>
           <w:highlight w:val="yellow"/>
         </w:rPr>
-        <w:t>Rank</w:t>
+        <w:t>1</w:t>
       </w:r>
     </w:p>
     <w:p>
@@ -3010,7 +3397,7 @@
           <w:szCs w:val="24"/>
           <w:highlight w:val="yellow"/>
         </w:rPr>
-        <w:t>Rank</w:t>
+        <w:t>1</w:t>
       </w:r>
     </w:p>
     <w:p>
@@ -3045,7 +3432,7 @@
           <w:szCs w:val="24"/>
           <w:highlight w:val="yellow"/>
         </w:rPr>
-        <w:t>Rank</w:t>
+        <w:t>1</w:t>
       </w:r>
     </w:p>
     <w:p>
@@ -3087,7 +3474,7 @@
           <w:szCs w:val="24"/>
           <w:highlight w:val="yellow"/>
         </w:rPr>
-        <w:t>Rank</w:t>
+        <w:t>1</w:t>
       </w:r>
     </w:p>
     <w:p>
@@ -3130,15 +3517,17 @@
         </w:rPr>
         <w:t xml:space="preserve">System 3 name: </w:t>
       </w:r>
-      <w:r>
-        <w:rPr>
-          <w:i/>
-          <w:sz w:val="24"/>
-          <w:szCs w:val="24"/>
-          <w:highlight w:val="yellow"/>
-        </w:rPr>
-        <w:t>Name</w:t>
-      </w:r>
+      <w:proofErr w:type="spellStart"/>
+      <w:r>
+        <w:rPr>
+          <w:i/>
+          <w:sz w:val="24"/>
+          <w:szCs w:val="24"/>
+          <w:highlight w:val="yellow"/>
+        </w:rPr>
+        <w:t>AirTable</w:t>
+      </w:r>
+      <w:proofErr w:type="spellEnd"/>
     </w:p>
     <w:p>
       <w:pPr>
@@ -3163,6 +3552,7 @@
           <w:b/>
           <w:bCs/>
         </w:rPr>
+        <w:lastRenderedPageBreak/>
         <w:t xml:space="preserve">System 3 ease of use: </w:t>
       </w:r>
       <w:r>
@@ -3172,7 +3562,7 @@
           <w:szCs w:val="24"/>
           <w:highlight w:val="yellow"/>
         </w:rPr>
-        <w:t>Rank</w:t>
+        <w:t>3</w:t>
       </w:r>
     </w:p>
     <w:p>
@@ -3207,7 +3597,7 @@
           <w:szCs w:val="24"/>
           <w:highlight w:val="yellow"/>
         </w:rPr>
-        <w:t>Rank</w:t>
+        <w:t>3</w:t>
       </w:r>
     </w:p>
     <w:p>
@@ -3242,7 +3632,7 @@
           <w:szCs w:val="24"/>
           <w:highlight w:val="yellow"/>
         </w:rPr>
-        <w:t>Rank</w:t>
+        <w:t>3</w:t>
       </w:r>
     </w:p>
     <w:p>
@@ -3277,7 +3667,7 @@
           <w:szCs w:val="24"/>
           <w:highlight w:val="yellow"/>
         </w:rPr>
-        <w:t>Rank</w:t>
+        <w:t>3</w:t>
       </w:r>
     </w:p>
     <w:p>
@@ -3360,6 +3750,7 @@
                 <w:highlight w:val="yellow"/>
               </w:rPr>
             </w:pPr>
+            <w:proofErr w:type="spellStart"/>
             <w:r>
               <w:rPr>
                 <w:i/>
@@ -3367,37 +3758,13 @@
                 <w:szCs w:val="24"/>
                 <w:highlight w:val="yellow"/>
               </w:rPr>
-              <w:lastRenderedPageBreak/>
-              <w:t>Name</w:t>
+              <w:t>ClickUp</w:t>
             </w:r>
+            <w:proofErr w:type="spellEnd"/>
           </w:p>
         </w:tc>
       </w:tr>
     </w:tbl>
-    <w:p>
-      <w:pPr>
-        <w:tabs>
-          <w:tab w:val="left" w:pos="1221"/>
-        </w:tabs>
-        <w:spacing w:before="98" w:line="252" w:lineRule="auto"/>
-        <w:ind w:left="1220" w:right="157"/>
-        <w:jc w:val="both"/>
-        <w:rPr>
-          <w:sz w:val="24"/>
-          <w:szCs w:val="24"/>
-        </w:rPr>
-      </w:pPr>
-    </w:p>
-    <w:p>
-      <w:pPr>
-        <w:pStyle w:val="Heading1"/>
-        <w:ind w:firstLine="120"/>
-        <w:rPr>
-          <w:sz w:val="24"/>
-          <w:szCs w:val="24"/>
-        </w:rPr>
-      </w:pPr>
-    </w:p>
     <w:p>
       <w:pPr>
         <w:pStyle w:val="Heading1"/>

</xml_diff>